<commit_message>
deactivate JSON redirection & curl dependency
</commit_message>
<xml_diff>
--- a/Build/Darwin/Distributions/Whats_New.docx
+++ b/Build/Darwin/Distributions/Whats_New.docx
@@ -143,8 +143,6 @@
           <w:u w:val="single"/>
         </w:rPr>
       </w:pPr>
-      <w:bookmarkStart w:id="0" w:name="_GoBack"/>
-      <w:bookmarkEnd w:id="0"/>
     </w:p>
     <w:p>
       <w:pPr>
@@ -325,16 +323,37 @@
     <w:p/>
     <w:p>
       <w:r>
-        <w:t>The http int</w:t>
-      </w:r>
-      <w:r>
-        <w:t xml:space="preserve">erface has new features. You can ask the JSON form of your application’s GUI, by adding /JSON to your interface url. </w:t>
-      </w:r>
-      <w:r>
-        <w:t>Moreover, you can ask FaustLive server for all available interfaces : http://yourIP:thePortConfiguredInThePreferences</w:t>
+        <w:t xml:space="preserve">You </w:t>
+      </w:r>
+      <w:r>
+        <w:t xml:space="preserve"> can ask FaustLive se</w:t>
+      </w:r>
+      <w:bookmarkStart w:id="0" w:name="_GoBack"/>
+      <w:bookmarkEnd w:id="0"/>
+      <w:r>
+        <w:t>rver for all available interfaces : http://yourIP:thePortConfiguredInThePreferences</w:t>
       </w:r>
       <w:r>
         <w:t>/availableInterfaces</w:t>
+      </w:r>
+    </w:p>
+    <w:p>
+      <w:r>
+        <w:t>Or as a JSON :</w:t>
+      </w:r>
+    </w:p>
+    <w:p>
+      <w:pPr>
+        <w:rPr>
+          <w:sz w:val="28"/>
+          <w:szCs w:val="28"/>
+        </w:rPr>
+      </w:pPr>
+      <w:r>
+        <w:t>http://yourIP:thePortConfiguredInThePreferences/availableInterfaces</w:t>
+      </w:r>
+      <w:r>
+        <w:t>/Json</w:t>
       </w:r>
     </w:p>
     <w:p>
@@ -1679,7 +1698,7 @@
 </file>
 
 <file path=customXml/itemProps1.xml><?xml version="1.0" encoding="utf-8"?>
-<ds:datastoreItem xmlns:ds="http://schemas.openxmlformats.org/officeDocument/2006/customXml" ds:itemID="{37EF6D1F-38F5-0648-B7DB-91D303362F7E}">
+<ds:datastoreItem xmlns:ds="http://schemas.openxmlformats.org/officeDocument/2006/customXml" ds:itemID="{D67009EE-40E2-A644-8974-BDD3DFE75F19}">
   <ds:schemaRefs>
     <ds:schemaRef ds:uri="http://schemas.openxmlformats.org/officeDocument/2006/bibliography"/>
   </ds:schemaRefs>

</xml_diff>